<commit_message>
some edits on final report
</commit_message>
<xml_diff>
--- a/Final report/Final report.docx
+++ b/Final report/Final report.docx
@@ -2851,6 +2851,14 @@
         </w:rPr>
         <w:t>After coding and removing the missed value 3574 observations (Table 1) remained for answering the questions raised by this article.</w:t>
       </w:r>
+      <w:r>
+        <w:rPr>
+          <w:rStyle w:val="FootnoteReference"/>
+          <w:rFonts w:asciiTheme="majorBidi" w:hAnsiTheme="majorBidi" w:cstheme="majorBidi"/>
+          <w:color w:val="000000"/>
+        </w:rPr>
+        <w:footnoteReference w:id="1"/>
+      </w:r>
     </w:p>
     <w:p>
       <w:pPr>
@@ -3215,7 +3223,15 @@
           <w:rFonts w:asciiTheme="majorBidi" w:hAnsiTheme="majorBidi" w:cstheme="majorBidi"/>
           <w:color w:val="000000"/>
         </w:rPr>
-        <w:t xml:space="preserve"> this is an ordinal variable measuring the perception of Canadians about immigrants. It is coded according to the question asking how much they agree that immigrants take jobs away from other Canadians. The options are from Strongly agree (1) to strongly disagree (5). (9) </w:t>
+        <w:t xml:space="preserve"> this is an ordinal variable measuring the perception of Canadians about immigrants. It is coded according to the question </w:t>
+      </w:r>
+      <w:r>
+        <w:rPr>
+          <w:rFonts w:asciiTheme="majorBidi" w:hAnsiTheme="majorBidi" w:cstheme="majorBidi"/>
+          <w:color w:val="000000"/>
+        </w:rPr>
+        <w:lastRenderedPageBreak/>
+        <w:t xml:space="preserve">asking how much they agree that immigrants take jobs away from other Canadians. The options are from Strongly agree (1) to strongly disagree (5). (9) </w:t>
       </w:r>
       <w:r>
         <w:rPr>
@@ -3231,15 +3247,7 @@
           <w:rFonts w:asciiTheme="majorBidi" w:hAnsiTheme="majorBidi" w:cstheme="majorBidi"/>
           <w:color w:val="000000"/>
         </w:rPr>
-        <w:t xml:space="preserve"> this is an </w:t>
-      </w:r>
-      <w:r>
-        <w:rPr>
-          <w:rFonts w:asciiTheme="majorBidi" w:hAnsiTheme="majorBidi" w:cstheme="majorBidi"/>
-          <w:color w:val="000000"/>
-        </w:rPr>
-        <w:lastRenderedPageBreak/>
-        <w:t>ordinal variable measuring if respondents see immigrants as a cultural issue. The variable is computed from the question asking how much they agree minorities should ad</w:t>
+        <w:t xml:space="preserve"> this is an ordinal variable measuring if respondents see immigrants as a cultural issue. The variable is computed from the question asking how much they agree minorities should ad</w:t>
       </w:r>
       <w:r>
         <w:rPr>
@@ -3529,7 +3537,15 @@
           <w:rFonts w:asciiTheme="majorBidi" w:hAnsiTheme="majorBidi" w:cstheme="majorBidi"/>
           <w:color w:val="000000"/>
         </w:rPr>
-        <w:t xml:space="preserve"> is complicated and it is not as clear as the education levels. The most striking category is the Caring for family in which 55 percent of them believe that the level of immigration in Canada should be decreased. 51 percent of unemployed people also believe that Canada </w:t>
+        <w:t xml:space="preserve"> is complicated and it is not as clear as the education levels. The most striking category is the Caring </w:t>
+      </w:r>
+      <w:r>
+        <w:rPr>
+          <w:rFonts w:asciiTheme="majorBidi" w:hAnsiTheme="majorBidi" w:cstheme="majorBidi"/>
+          <w:color w:val="000000"/>
+        </w:rPr>
+        <w:lastRenderedPageBreak/>
+        <w:t xml:space="preserve">for family in which 55 percent of them believe that the level of immigration in Canada should be decreased. 51 percent of unemployed people also believe that Canada </w:t>
       </w:r>
       <w:proofErr w:type="gramStart"/>
       <w:r>
@@ -3545,15 +3561,7 @@
           <w:rFonts w:asciiTheme="majorBidi" w:hAnsiTheme="majorBidi" w:cstheme="majorBidi"/>
           <w:color w:val="000000"/>
         </w:rPr>
-        <w:t xml:space="preserve"> admit fewer </w:t>
-      </w:r>
-      <w:r>
-        <w:rPr>
-          <w:rFonts w:asciiTheme="majorBidi" w:hAnsiTheme="majorBidi" w:cstheme="majorBidi"/>
-          <w:color w:val="000000"/>
-        </w:rPr>
-        <w:lastRenderedPageBreak/>
-        <w:t>immigrants. This result may suggest the importance of Labor Market theory in Canad</w:t>
+        <w:t xml:space="preserve"> admit fewer immigrants. This result may suggest the importance of Labor Market theory in Canad</w:t>
       </w:r>
       <w:r>
         <w:rPr>
@@ -3791,7 +3799,16 @@
           <w:color w:val="000000"/>
           <w:lang w:val="en-CA" w:bidi="fa-IR"/>
         </w:rPr>
-        <w:t xml:space="preserve">pensions that a part of it coming from taxed and the government’s budget. The categories of unemployment and caring for </w:t>
+        <w:t xml:space="preserve">pensions that a part of it coming from taxed and the government’s budget. The categories of </w:t>
+      </w:r>
+      <w:r>
+        <w:rPr>
+          <w:rFonts w:asciiTheme="majorBidi" w:hAnsiTheme="majorBidi" w:cstheme="majorBidi"/>
+          <w:color w:val="000000"/>
+          <w:lang w:val="en-CA" w:bidi="fa-IR"/>
+        </w:rPr>
+        <w:lastRenderedPageBreak/>
+        <w:t xml:space="preserve">unemployment and caring for </w:t>
       </w:r>
       <w:r>
         <w:rPr>
@@ -3857,7 +3874,6 @@
           <w:color w:val="000000"/>
           <w:lang w:val="en-CA" w:bidi="fa-IR"/>
         </w:rPr>
-        <w:lastRenderedPageBreak/>
         <w:t xml:space="preserve">Our regression analysis confirms the </w:t>
       </w:r>
       <w:r>
@@ -4264,14 +4280,7 @@
           <w:rFonts w:asciiTheme="majorBidi" w:hAnsiTheme="majorBidi" w:cstheme="majorBidi"/>
           <w:color w:val="000000"/>
         </w:rPr>
-        <w:t xml:space="preserve"> capture the source of opposition in Canada. The coefficients for all three variables are significant. It means one level of increase in the agreement that immigrants are cultural, economic and crime threats increase the probability of being against immigration.</w:t>
-      </w:r>
-      <w:r>
-        <w:rPr>
-          <w:rFonts w:asciiTheme="majorBidi" w:hAnsiTheme="majorBidi" w:cstheme="majorBidi"/>
-          <w:color w:val="000000"/>
-        </w:rPr>
-        <w:t xml:space="preserve"> Accordingly, </w:t>
+        <w:t xml:space="preserve"> capture the source of opposition in Canada. The coefficients for all three variables </w:t>
       </w:r>
       <w:r>
         <w:rPr>
@@ -4279,7 +4288,14 @@
           <w:color w:val="000000"/>
         </w:rPr>
         <w:lastRenderedPageBreak/>
-        <w:t xml:space="preserve">all three threats can explain the Canadians’ opposition to immigration. </w:t>
+        <w:t>are significant. It means one level of increase in the agreement that immigrants are cultural, economic and crime threats increase the probability of being against immigration.</w:t>
+      </w:r>
+      <w:r>
+        <w:rPr>
+          <w:rFonts w:asciiTheme="majorBidi" w:hAnsiTheme="majorBidi" w:cstheme="majorBidi"/>
+          <w:color w:val="000000"/>
+        </w:rPr>
+        <w:t xml:space="preserve"> Accordingly, all three threats can explain the Canadians’ opposition to immigration. </w:t>
       </w:r>
       <w:r>
         <w:rPr>
@@ -4619,7 +4635,16 @@
           <w:noProof/>
           <w:color w:val="000000"/>
         </w:rPr>
-        <w:t>(Scheve and Slaughter 2001; Hainmueller and Hopkins 2014)</w:t>
+        <w:t xml:space="preserve">(Scheve and Slaughter 2001; </w:t>
+      </w:r>
+      <w:r>
+        <w:rPr>
+          <w:rFonts w:asciiTheme="majorBidi" w:hAnsiTheme="majorBidi" w:cstheme="majorBidi"/>
+          <w:noProof/>
+          <w:color w:val="000000"/>
+        </w:rPr>
+        <w:lastRenderedPageBreak/>
+        <w:t>Hainmueller and Hopkins 2014)</w:t>
       </w:r>
       <w:r>
         <w:rPr>
@@ -4647,15 +4672,7 @@
           <w:rFonts w:asciiTheme="majorBidi" w:hAnsiTheme="majorBidi" w:cstheme="majorBidi"/>
           <w:color w:val="000000"/>
         </w:rPr>
-        <w:t xml:space="preserve"> of this theory in Canada can be explained by the fact </w:t>
-      </w:r>
-      <w:r>
-        <w:rPr>
-          <w:rFonts w:asciiTheme="majorBidi" w:hAnsiTheme="majorBidi" w:cstheme="majorBidi"/>
-          <w:color w:val="000000"/>
-        </w:rPr>
-        <w:lastRenderedPageBreak/>
-        <w:t xml:space="preserve">that this country has </w:t>
+        <w:t xml:space="preserve"> of this theory in Canada can be explained by the fact that this country has </w:t>
       </w:r>
       <w:r>
         <w:rPr>
@@ -5006,7 +5023,6 @@
           <w:bCs/>
           <w:color w:val="000000"/>
         </w:rPr>
-        <w:lastRenderedPageBreak/>
         <w:t xml:space="preserve">Figures </w:t>
       </w:r>
       <w:r>
@@ -5037,14 +5053,27 @@
       <w:r>
         <w:t xml:space="preserve">Table </w:t>
       </w:r>
-      <w:fldSimple w:instr=" SEQ Table \* ARABIC ">
-        <w:r>
-          <w:rPr>
-            <w:noProof/>
-          </w:rPr>
-          <w:t>1</w:t>
-        </w:r>
-      </w:fldSimple>
+      <w:r>
+        <w:fldChar w:fldCharType="begin"/>
+      </w:r>
+      <w:r>
+        <w:instrText xml:space="preserve"> SEQ Table \* ARABIC </w:instrText>
+      </w:r>
+      <w:r>
+        <w:fldChar w:fldCharType="separate"/>
+      </w:r>
+      <w:r>
+        <w:rPr>
+          <w:noProof/>
+        </w:rPr>
+        <w:t>1</w:t>
+      </w:r>
+      <w:r>
+        <w:rPr>
+          <w:noProof/>
+        </w:rPr>
+        <w:fldChar w:fldCharType="end"/>
+      </w:r>
       <w:r>
         <w:t xml:space="preserve"> </w:t>
       </w:r>
@@ -6261,14 +6290,27 @@
       <w:r>
         <w:t xml:space="preserve">Figure </w:t>
       </w:r>
-      <w:fldSimple w:instr=" SEQ Figure \* ARABIC ">
-        <w:r>
-          <w:rPr>
-            <w:noProof/>
-          </w:rPr>
-          <w:t>1</w:t>
-        </w:r>
-      </w:fldSimple>
+      <w:r>
+        <w:fldChar w:fldCharType="begin"/>
+      </w:r>
+      <w:r>
+        <w:instrText xml:space="preserve"> SEQ Figure \* ARABIC </w:instrText>
+      </w:r>
+      <w:r>
+        <w:fldChar w:fldCharType="separate"/>
+      </w:r>
+      <w:r>
+        <w:rPr>
+          <w:noProof/>
+        </w:rPr>
+        <w:t>1</w:t>
+      </w:r>
+      <w:r>
+        <w:rPr>
+          <w:noProof/>
+        </w:rPr>
+        <w:fldChar w:fldCharType="end"/>
+      </w:r>
       <w:r>
         <w:rPr>
           <w:lang w:val="en-US"/>
@@ -6353,14 +6395,27 @@
       <w:r>
         <w:t xml:space="preserve">Figure </w:t>
       </w:r>
-      <w:fldSimple w:instr=" SEQ Figure \* ARABIC ">
-        <w:r>
-          <w:rPr>
-            <w:noProof/>
-          </w:rPr>
-          <w:t>2</w:t>
-        </w:r>
-      </w:fldSimple>
+      <w:r>
+        <w:fldChar w:fldCharType="begin"/>
+      </w:r>
+      <w:r>
+        <w:instrText xml:space="preserve"> SEQ Figure \* ARABIC </w:instrText>
+      </w:r>
+      <w:r>
+        <w:fldChar w:fldCharType="separate"/>
+      </w:r>
+      <w:r>
+        <w:rPr>
+          <w:noProof/>
+        </w:rPr>
+        <w:t>2</w:t>
+      </w:r>
+      <w:r>
+        <w:rPr>
+          <w:noProof/>
+        </w:rPr>
+        <w:fldChar w:fldCharType="end"/>
+      </w:r>
       <w:r>
         <w:rPr>
           <w:lang w:val="en-US"/>
@@ -6450,14 +6505,27 @@
       <w:r>
         <w:t xml:space="preserve">Figure </w:t>
       </w:r>
-      <w:fldSimple w:instr=" SEQ Figure \* ARABIC ">
-        <w:r>
-          <w:rPr>
-            <w:noProof/>
-          </w:rPr>
-          <w:t>3</w:t>
-        </w:r>
-      </w:fldSimple>
+      <w:r>
+        <w:fldChar w:fldCharType="begin"/>
+      </w:r>
+      <w:r>
+        <w:instrText xml:space="preserve"> SEQ Figure \* ARABIC </w:instrText>
+      </w:r>
+      <w:r>
+        <w:fldChar w:fldCharType="separate"/>
+      </w:r>
+      <w:r>
+        <w:rPr>
+          <w:noProof/>
+        </w:rPr>
+        <w:t>3</w:t>
+      </w:r>
+      <w:r>
+        <w:rPr>
+          <w:noProof/>
+        </w:rPr>
+        <w:fldChar w:fldCharType="end"/>
+      </w:r>
       <w:r>
         <w:rPr>
           <w:lang w:val="en-US"/>
@@ -6553,14 +6621,27 @@
       <w:r>
         <w:t xml:space="preserve">Figure </w:t>
       </w:r>
-      <w:fldSimple w:instr=" SEQ Figure \* ARABIC ">
-        <w:r>
-          <w:rPr>
-            <w:noProof/>
-          </w:rPr>
-          <w:t>4</w:t>
-        </w:r>
-      </w:fldSimple>
+      <w:r>
+        <w:fldChar w:fldCharType="begin"/>
+      </w:r>
+      <w:r>
+        <w:instrText xml:space="preserve"> SEQ Figure \* ARABIC </w:instrText>
+      </w:r>
+      <w:r>
+        <w:fldChar w:fldCharType="separate"/>
+      </w:r>
+      <w:r>
+        <w:rPr>
+          <w:noProof/>
+        </w:rPr>
+        <w:t>4</w:t>
+      </w:r>
+      <w:r>
+        <w:rPr>
+          <w:noProof/>
+        </w:rPr>
+        <w:fldChar w:fldCharType="end"/>
+      </w:r>
       <w:r>
         <w:rPr>
           <w:lang w:val="en-US"/>
@@ -6579,6 +6660,7 @@
         <w:keepNext/>
         <w:spacing w:line="480" w:lineRule="auto"/>
       </w:pPr>
+      <w:bookmarkStart w:id="0" w:name="_GoBack"/>
       <w:r>
         <w:rPr>
           <w:rFonts w:hint="cs"/>
@@ -6637,6 +6719,7 @@
           </wp:inline>
         </w:drawing>
       </w:r>
+      <w:bookmarkEnd w:id="0"/>
     </w:p>
     <w:p>
       <w:pPr>
@@ -6648,14 +6731,27 @@
       <w:r>
         <w:t xml:space="preserve">Figure </w:t>
       </w:r>
-      <w:fldSimple w:instr=" SEQ Figure \* ARABIC ">
-        <w:r>
-          <w:rPr>
-            <w:noProof/>
-          </w:rPr>
-          <w:t>5</w:t>
-        </w:r>
-      </w:fldSimple>
+      <w:r>
+        <w:fldChar w:fldCharType="begin"/>
+      </w:r>
+      <w:r>
+        <w:instrText xml:space="preserve"> SEQ Figure \* ARABIC </w:instrText>
+      </w:r>
+      <w:r>
+        <w:fldChar w:fldCharType="separate"/>
+      </w:r>
+      <w:r>
+        <w:rPr>
+          <w:noProof/>
+        </w:rPr>
+        <w:t>5</w:t>
+      </w:r>
+      <w:r>
+        <w:rPr>
+          <w:noProof/>
+        </w:rPr>
+        <w:fldChar w:fldCharType="end"/>
+      </w:r>
       <w:r>
         <w:rPr>
           <w:lang w:val="en-US"/>
@@ -6725,14 +6821,27 @@
       <w:r>
         <w:t xml:space="preserve">Table </w:t>
       </w:r>
-      <w:fldSimple w:instr=" SEQ Table \* ARABIC ">
-        <w:r>
-          <w:rPr>
-            <w:noProof/>
-          </w:rPr>
-          <w:t>2</w:t>
-        </w:r>
-      </w:fldSimple>
+      <w:r>
+        <w:fldChar w:fldCharType="begin"/>
+      </w:r>
+      <w:r>
+        <w:instrText xml:space="preserve"> SEQ Table \* ARABIC </w:instrText>
+      </w:r>
+      <w:r>
+        <w:fldChar w:fldCharType="separate"/>
+      </w:r>
+      <w:r>
+        <w:rPr>
+          <w:noProof/>
+        </w:rPr>
+        <w:t>2</w:t>
+      </w:r>
+      <w:r>
+        <w:rPr>
+          <w:noProof/>
+        </w:rPr>
+        <w:fldChar w:fldCharType="end"/>
+      </w:r>
       <w:r>
         <w:rPr>
           <w:lang w:val="en-US"/>
@@ -20682,8 +20791,6 @@
               </w:rPr>
               <w:t>*** p&lt;0.01, ** p&lt;0.05, * p&lt;0.1</w:t>
             </w:r>
-            <w:bookmarkStart w:id="0" w:name="_GoBack"/>
-            <w:bookmarkEnd w:id="0"/>
           </w:p>
         </w:tc>
       </w:tr>
@@ -20758,14 +20865,27 @@
       <w:r>
         <w:t xml:space="preserve">Figure </w:t>
       </w:r>
-      <w:fldSimple w:instr=" SEQ Figure \* ARABIC ">
-        <w:r>
-          <w:rPr>
-            <w:noProof/>
-          </w:rPr>
-          <w:t>6</w:t>
-        </w:r>
-      </w:fldSimple>
+      <w:r>
+        <w:fldChar w:fldCharType="begin"/>
+      </w:r>
+      <w:r>
+        <w:instrText xml:space="preserve"> SEQ Figure \* ARABIC </w:instrText>
+      </w:r>
+      <w:r>
+        <w:fldChar w:fldCharType="separate"/>
+      </w:r>
+      <w:r>
+        <w:rPr>
+          <w:noProof/>
+        </w:rPr>
+        <w:t>6</w:t>
+      </w:r>
+      <w:r>
+        <w:rPr>
+          <w:noProof/>
+        </w:rPr>
+        <w:fldChar w:fldCharType="end"/>
+      </w:r>
       <w:r>
         <w:rPr>
           <w:lang w:val="en-US"/>
@@ -20796,7 +20916,19 @@
         <w:rPr>
           <w:lang w:val="en-US"/>
         </w:rPr>
+        <w:t xml:space="preserve"> with %95 CI</w:t>
+      </w:r>
+      <w:r>
+        <w:rPr>
+          <w:lang w:val="en-US"/>
+        </w:rPr>
         <w:t>(Reference =Alberta)</w:t>
+      </w:r>
+      <w:r>
+        <w:rPr>
+          <w:lang w:val="en-US"/>
+        </w:rPr>
+        <w:t xml:space="preserve"> </w:t>
       </w:r>
     </w:p>
     <w:p>
@@ -20863,19 +20995,50 @@
       <w:r>
         <w:t xml:space="preserve">Figure </w:t>
       </w:r>
-      <w:fldSimple w:instr=" SEQ Figure \* ARABIC ">
-        <w:r>
-          <w:rPr>
-            <w:noProof/>
-          </w:rPr>
-          <w:t>7</w:t>
-        </w:r>
-      </w:fldSimple>
+      <w:r>
+        <w:fldChar w:fldCharType="begin"/>
+      </w:r>
+      <w:r>
+        <w:instrText xml:space="preserve"> SEQ Figure \* ARABIC </w:instrText>
+      </w:r>
+      <w:r>
+        <w:fldChar w:fldCharType="separate"/>
+      </w:r>
+      <w:r>
+        <w:rPr>
+          <w:noProof/>
+        </w:rPr>
+        <w:t>7</w:t>
+      </w:r>
+      <w:r>
+        <w:rPr>
+          <w:noProof/>
+        </w:rPr>
+        <w:fldChar w:fldCharType="end"/>
+      </w:r>
       <w:r>
         <w:rPr>
           <w:lang w:val="en-US"/>
         </w:rPr>
-        <w:t>: Voting behavior coefficient (Reference group=Liberal Party)</w:t>
+        <w:t>: Voting behavior coefficient</w:t>
+      </w:r>
+      <w:r>
+        <w:rPr>
+          <w:lang w:val="en-US"/>
+        </w:rPr>
+        <w:t xml:space="preserve"> </w:t>
+      </w:r>
+      <w:r>
+        <w:rPr>
+          <w:lang w:val="en-US"/>
+        </w:rPr>
+        <w:t>with %95 CI</w:t>
+      </w:r>
+      <w:r>
+        <w:rPr>
+          <w:lang w:val="en-US"/>
+        </w:rPr>
+        <w:t xml:space="preserve"> (Reference group=Liberal Party)</w:t>
       </w:r>
     </w:p>
     <w:p>
@@ -21135,14 +21298,27 @@
       <w:r>
         <w:t xml:space="preserve">Figure </w:t>
       </w:r>
-      <w:fldSimple w:instr=" SEQ Figure \* ARABIC ">
-        <w:r>
-          <w:rPr>
-            <w:noProof/>
-          </w:rPr>
-          <w:t>1</w:t>
-        </w:r>
-      </w:fldSimple>
+      <w:r>
+        <w:fldChar w:fldCharType="begin"/>
+      </w:r>
+      <w:r>
+        <w:instrText xml:space="preserve"> SEQ Figure \* ARABIC </w:instrText>
+      </w:r>
+      <w:r>
+        <w:fldChar w:fldCharType="separate"/>
+      </w:r>
+      <w:r>
+        <w:rPr>
+          <w:noProof/>
+        </w:rPr>
+        <w:t>8</w:t>
+      </w:r>
+      <w:r>
+        <w:rPr>
+          <w:noProof/>
+        </w:rPr>
+        <w:fldChar w:fldCharType="end"/>
+      </w:r>
       <w:r>
         <w:t xml:space="preserve">: </w:t>
       </w:r>
@@ -21214,14 +21390,27 @@
       <w:r>
         <w:t xml:space="preserve">Figure </w:t>
       </w:r>
-      <w:fldSimple w:instr=" SEQ Figure \* ARABIC ">
-        <w:r>
-          <w:rPr>
-            <w:noProof/>
-          </w:rPr>
-          <w:t>2</w:t>
-        </w:r>
-      </w:fldSimple>
+      <w:r>
+        <w:fldChar w:fldCharType="begin"/>
+      </w:r>
+      <w:r>
+        <w:instrText xml:space="preserve"> SEQ Figure \* ARABIC </w:instrText>
+      </w:r>
+      <w:r>
+        <w:fldChar w:fldCharType="separate"/>
+      </w:r>
+      <w:r>
+        <w:rPr>
+          <w:noProof/>
+        </w:rPr>
+        <w:t>9</w:t>
+      </w:r>
+      <w:r>
+        <w:rPr>
+          <w:noProof/>
+        </w:rPr>
+        <w:fldChar w:fldCharType="end"/>
+      </w:r>
       <w:r>
         <w:t xml:space="preserve">: </w:t>
       </w:r>
@@ -21285,14 +21474,27 @@
       <w:r>
         <w:t xml:space="preserve">Figure </w:t>
       </w:r>
-      <w:fldSimple w:instr=" SEQ Figure \* ARABIC ">
-        <w:r>
-          <w:rPr>
-            <w:noProof/>
-          </w:rPr>
-          <w:t>3</w:t>
-        </w:r>
-      </w:fldSimple>
+      <w:r>
+        <w:fldChar w:fldCharType="begin"/>
+      </w:r>
+      <w:r>
+        <w:instrText xml:space="preserve"> SEQ Figure \* ARABIC </w:instrText>
+      </w:r>
+      <w:r>
+        <w:fldChar w:fldCharType="separate"/>
+      </w:r>
+      <w:r>
+        <w:rPr>
+          <w:noProof/>
+        </w:rPr>
+        <w:t>10</w:t>
+      </w:r>
+      <w:r>
+        <w:rPr>
+          <w:noProof/>
+        </w:rPr>
+        <w:fldChar w:fldCharType="end"/>
+      </w:r>
       <w:r>
         <w:t>: The distribution of Education level variable in the data</w:t>
       </w:r>
@@ -21350,14 +21552,27 @@
       <w:r>
         <w:t xml:space="preserve">Figure </w:t>
       </w:r>
-      <w:fldSimple w:instr=" SEQ Figure \* ARABIC ">
-        <w:r>
-          <w:rPr>
-            <w:noProof/>
-          </w:rPr>
-          <w:t>4</w:t>
-        </w:r>
-      </w:fldSimple>
+      <w:r>
+        <w:fldChar w:fldCharType="begin"/>
+      </w:r>
+      <w:r>
+        <w:instrText xml:space="preserve"> SEQ Figure \* ARABIC </w:instrText>
+      </w:r>
+      <w:r>
+        <w:fldChar w:fldCharType="separate"/>
+      </w:r>
+      <w:r>
+        <w:rPr>
+          <w:noProof/>
+        </w:rPr>
+        <w:t>11</w:t>
+      </w:r>
+      <w:r>
+        <w:rPr>
+          <w:noProof/>
+        </w:rPr>
+        <w:fldChar w:fldCharType="end"/>
+      </w:r>
       <w:r>
         <w:t>: The distribution of employment status in the data</w:t>
       </w:r>
@@ -21429,14 +21644,27 @@
       <w:r>
         <w:t xml:space="preserve">Figure </w:t>
       </w:r>
-      <w:fldSimple w:instr=" SEQ Figure \* ARABIC ">
-        <w:r>
-          <w:rPr>
-            <w:noProof/>
-          </w:rPr>
-          <w:t>5</w:t>
-        </w:r>
-      </w:fldSimple>
+      <w:r>
+        <w:fldChar w:fldCharType="begin"/>
+      </w:r>
+      <w:r>
+        <w:instrText xml:space="preserve"> SEQ Figure \* ARABIC </w:instrText>
+      </w:r>
+      <w:r>
+        <w:fldChar w:fldCharType="separate"/>
+      </w:r>
+      <w:r>
+        <w:rPr>
+          <w:noProof/>
+        </w:rPr>
+        <w:t>12</w:t>
+      </w:r>
+      <w:r>
+        <w:rPr>
+          <w:noProof/>
+        </w:rPr>
+        <w:fldChar w:fldCharType="end"/>
+      </w:r>
       <w:r>
         <w:t>: The distribution of Religion variable in the data</w:t>
       </w:r>
@@ -21507,14 +21735,27 @@
       <w:r>
         <w:t xml:space="preserve">Figure </w:t>
       </w:r>
-      <w:fldSimple w:instr=" SEQ Figure \* ARABIC ">
-        <w:r>
-          <w:rPr>
-            <w:noProof/>
-          </w:rPr>
-          <w:t>6</w:t>
-        </w:r>
-      </w:fldSimple>
+      <w:r>
+        <w:fldChar w:fldCharType="begin"/>
+      </w:r>
+      <w:r>
+        <w:instrText xml:space="preserve"> SEQ Figure \* ARABIC </w:instrText>
+      </w:r>
+      <w:r>
+        <w:fldChar w:fldCharType="separate"/>
+      </w:r>
+      <w:r>
+        <w:rPr>
+          <w:noProof/>
+        </w:rPr>
+        <w:t>13</w:t>
+      </w:r>
+      <w:r>
+        <w:rPr>
+          <w:noProof/>
+        </w:rPr>
+        <w:fldChar w:fldCharType="end"/>
+      </w:r>
       <w:r>
         <w:t>: the distribution of Vote choice variable in the data</w:t>
       </w:r>
@@ -21820,23 +22061,7 @@
           <w:rFonts w:ascii="Times New Roman" w:eastAsia="Times New Roman" w:hAnsi="Times New Roman" w:cs="Times New Roman"/>
           <w:lang w:eastAsia="en-CA"/>
         </w:rPr>
-        <w:t xml:space="preserve">“Government of Canada.” Canada.ca. / </w:t>
-      </w:r>
-      <w:proofErr w:type="spellStart"/>
-      <w:r>
-        <w:rPr>
-          <w:rFonts w:ascii="Times New Roman" w:eastAsia="Times New Roman" w:hAnsi="Times New Roman" w:cs="Times New Roman"/>
-          <w:lang w:eastAsia="en-CA"/>
-        </w:rPr>
-        <w:t>Gouvernement</w:t>
-      </w:r>
-      <w:proofErr w:type="spellEnd"/>
-      <w:r>
-        <w:rPr>
-          <w:rFonts w:ascii="Times New Roman" w:eastAsia="Times New Roman" w:hAnsi="Times New Roman" w:cs="Times New Roman"/>
-          <w:lang w:eastAsia="en-CA"/>
-        </w:rPr>
-        <w:t xml:space="preserve"> du Canada, October 30, 2020. https://www.canada.ca/en/immigration-refugees-citizenship/news/notices/supplementary-immigration-levels-2021-2023.html. </w:t>
+        <w:t xml:space="preserve">“Government of Canada.” Canada.ca. / Gouvernement du Canada, October 30, 2020. https://www.canada.ca/en/immigration-refugees-citizenship/news/notices/supplementary-immigration-levels-2021-2023.html. </w:t>
       </w:r>
     </w:p>
     <w:p>
@@ -22345,6 +22570,22 @@
       </w:pPr>
       <w:r>
         <w:continuationSeparator/>
+      </w:r>
+    </w:p>
+  </w:footnote>
+  <w:footnote w:id="1">
+    <w:p>
+      <w:pPr>
+        <w:pStyle w:val="FootnoteText"/>
+      </w:pPr>
+      <w:r>
+        <w:rPr>
+          <w:rStyle w:val="FootnoteReference"/>
+        </w:rPr>
+        <w:footnoteRef/>
+      </w:r>
+      <w:r>
+        <w:t xml:space="preserve"> See appendix for categorical variables</w:t>
       </w:r>
     </w:p>
   </w:footnote>
@@ -23312,7 +23553,7 @@
 </file>
 
 <file path=customXml/itemProps2.xml><?xml version="1.0" encoding="utf-8"?>
-<ds:datastoreItem xmlns:ds="http://schemas.openxmlformats.org/officeDocument/2006/customXml" ds:itemID="{6BF279B2-40B6-4F88-B696-D80FB843B965}">
+<ds:datastoreItem xmlns:ds="http://schemas.openxmlformats.org/officeDocument/2006/customXml" ds:itemID="{2E999825-67FC-4DD9-A5C5-E050331BC993}">
   <ds:schemaRefs>
     <ds:schemaRef ds:uri="http://schemas.openxmlformats.org/officeDocument/2006/bibliography"/>
   </ds:schemaRefs>

</xml_diff>